<commit_message>
update laporan relasi antar tabel
</commit_message>
<xml_diff>
--- a/LAPORAN/REVISI BAB IVv3/BAB IV.docx
+++ b/LAPORAN/REVISI BAB IVv3/BAB IV.docx
@@ -6321,7 +6321,7 @@
           <v:shape id="_x0000_i1025" type="#_x0000_t75" style="width:6in;height:399pt" o:ole="">
             <v:imagedata r:id="rId8" o:title=""/>
           </v:shape>
-          <o:OLEObject Type="Embed" ProgID="Visio.Drawing.11" ShapeID="_x0000_i1025" DrawAspect="Content" ObjectID="_1618726984" r:id="rId9"/>
+          <o:OLEObject Type="Embed" ProgID="Visio.Drawing.11" ShapeID="_x0000_i1025" DrawAspect="Content" ObjectID="_1620159633" r:id="rId9"/>
         </w:object>
       </w:r>
     </w:p>
@@ -6360,7 +6360,7 @@
           <v:shape id="_x0000_i1026" type="#_x0000_t75" style="width:4.5pt;height:4.5pt" o:ole="">
             <v:imagedata r:id="rId10" o:title=""/>
           </v:shape>
-          <o:OLEObject Type="Embed" ProgID="Edraw.Document" ShapeID="_x0000_i1026" DrawAspect="Content" ObjectID="_1618726985" r:id="rId11"/>
+          <o:OLEObject Type="Embed" ProgID="Edraw.Document" ShapeID="_x0000_i1026" DrawAspect="Content" ObjectID="_1620159634" r:id="rId11"/>
         </w:object>
       </w:r>
       <w:r>
@@ -10911,8 +10911,6 @@
           <w:szCs w:val="24"/>
         </w:rPr>
       </w:pPr>
-      <w:bookmarkStart w:id="3" w:name="_GoBack"/>
-      <w:bookmarkEnd w:id="3"/>
     </w:p>
     <w:p>
       <w:pPr>
@@ -11087,7 +11085,7 @@
       <w:pPr>
         <w:pStyle w:val="Caption"/>
       </w:pPr>
-      <w:bookmarkStart w:id="4" w:name="_Toc504951583"/>
+      <w:bookmarkStart w:id="3" w:name="_Toc504951583"/>
       <w:proofErr w:type="spellStart"/>
       <w:r>
         <w:rPr>
@@ -11153,7 +11151,7 @@
       <w:r>
         <w:t xml:space="preserve"> </w:t>
       </w:r>
-      <w:bookmarkEnd w:id="4"/>
+      <w:bookmarkEnd w:id="3"/>
       <w:proofErr w:type="spellStart"/>
       <w:r>
         <w:t>kelas</w:t>
@@ -11647,7 +11645,7 @@
           <w:rFonts w:cs="Times New Roman"/>
         </w:rPr>
       </w:pPr>
-      <w:bookmarkStart w:id="5" w:name="_Toc504951584"/>
+      <w:bookmarkStart w:id="4" w:name="_Toc504951584"/>
       <w:proofErr w:type="spellStart"/>
       <w:r>
         <w:rPr>
@@ -11735,7 +11733,7 @@
         </w:rPr>
         <w:t xml:space="preserve"> </w:t>
       </w:r>
-      <w:bookmarkEnd w:id="5"/>
+      <w:bookmarkEnd w:id="4"/>
       <w:proofErr w:type="spellStart"/>
       <w:r>
         <w:rPr>
@@ -12222,7 +12220,7 @@
           <w:rFonts w:cs="Times New Roman"/>
         </w:rPr>
       </w:pPr>
-      <w:bookmarkStart w:id="6" w:name="_Toc504951585"/>
+      <w:bookmarkStart w:id="5" w:name="_Toc504951585"/>
       <w:proofErr w:type="spellStart"/>
       <w:r>
         <w:rPr>
@@ -12310,7 +12308,7 @@
         </w:rPr>
         <w:t xml:space="preserve"> </w:t>
       </w:r>
-      <w:bookmarkEnd w:id="6"/>
+      <w:bookmarkEnd w:id="5"/>
       <w:proofErr w:type="spellStart"/>
       <w:r>
         <w:rPr>
@@ -12942,7 +12940,7 @@
           <w:rFonts w:cs="Times New Roman"/>
         </w:rPr>
       </w:pPr>
-      <w:bookmarkStart w:id="7" w:name="_Toc504951586"/>
+      <w:bookmarkStart w:id="6" w:name="_Toc504951586"/>
       <w:proofErr w:type="spellStart"/>
       <w:r>
         <w:rPr>
@@ -13016,7 +13014,7 @@
         </w:rPr>
         <w:t xml:space="preserve"> </w:t>
       </w:r>
-      <w:bookmarkEnd w:id="7"/>
+      <w:bookmarkEnd w:id="6"/>
       <w:proofErr w:type="spellStart"/>
       <w:r>
         <w:rPr>
@@ -13443,7 +13441,7 @@
           <w:lang w:val="id-ID"/>
         </w:rPr>
       </w:pPr>
-      <w:bookmarkStart w:id="8" w:name="_Toc504951587"/>
+      <w:bookmarkStart w:id="7" w:name="_Toc504951587"/>
     </w:p>
     <w:p>
       <w:pPr>
@@ -13532,7 +13530,7 @@
         </w:rPr>
         <w:t>formula_lcg</w:t>
       </w:r>
-      <w:bookmarkEnd w:id="8"/>
+      <w:bookmarkEnd w:id="7"/>
       <w:proofErr w:type="spellEnd"/>
     </w:p>
     <w:tbl>
@@ -14148,7 +14146,7 @@
           <w:rFonts w:cs="Times New Roman"/>
         </w:rPr>
       </w:pPr>
-      <w:bookmarkStart w:id="9" w:name="_Toc504951588"/>
+      <w:bookmarkStart w:id="8" w:name="_Toc504951588"/>
       <w:proofErr w:type="spellStart"/>
       <w:r>
         <w:rPr>
@@ -14236,7 +14234,7 @@
         </w:rPr>
         <w:t xml:space="preserve"> </w:t>
       </w:r>
-      <w:bookmarkEnd w:id="9"/>
+      <w:bookmarkEnd w:id="8"/>
       <w:proofErr w:type="spellStart"/>
       <w:r>
         <w:rPr>
@@ -14818,7 +14816,7 @@
           <w:rFonts w:cs="Times New Roman"/>
         </w:rPr>
       </w:pPr>
-      <w:bookmarkStart w:id="10" w:name="_Toc504951589"/>
+      <w:bookmarkStart w:id="9" w:name="_Toc504951589"/>
       <w:proofErr w:type="spellStart"/>
       <w:r>
         <w:rPr>
@@ -14906,7 +14904,7 @@
         </w:rPr>
         <w:t xml:space="preserve"> </w:t>
       </w:r>
-      <w:bookmarkEnd w:id="10"/>
+      <w:bookmarkEnd w:id="9"/>
       <w:proofErr w:type="spellStart"/>
       <w:r>
         <w:rPr>
@@ -15793,7 +15791,7 @@
           <w:rFonts w:cs="Times New Roman"/>
         </w:rPr>
       </w:pPr>
-      <w:bookmarkStart w:id="11" w:name="_Toc504951590"/>
+      <w:bookmarkStart w:id="10" w:name="_Toc504951590"/>
       <w:proofErr w:type="spellStart"/>
       <w:r>
         <w:rPr>
@@ -15888,7 +15886,7 @@
         </w:rPr>
         <w:t xml:space="preserve"> </w:t>
       </w:r>
-      <w:bookmarkEnd w:id="11"/>
+      <w:bookmarkEnd w:id="10"/>
       <w:proofErr w:type="spellStart"/>
       <w:r>
         <w:rPr>
@@ -16952,7 +16950,7 @@
           <w:rFonts w:cs="Times New Roman"/>
         </w:rPr>
       </w:pPr>
-      <w:bookmarkStart w:id="12" w:name="_Toc504951591"/>
+      <w:bookmarkStart w:id="11" w:name="_Toc504951591"/>
       <w:proofErr w:type="spellStart"/>
       <w:r>
         <w:rPr>
@@ -17047,7 +17045,7 @@
         </w:rPr>
         <w:t xml:space="preserve"> </w:t>
       </w:r>
-      <w:bookmarkEnd w:id="12"/>
+      <w:bookmarkEnd w:id="11"/>
       <w:proofErr w:type="spellStart"/>
       <w:r>
         <w:rPr>
@@ -17607,7 +17605,7 @@
           <w:rFonts w:cs="Times New Roman"/>
         </w:rPr>
       </w:pPr>
-      <w:bookmarkStart w:id="13" w:name="_Toc504951592"/>
+      <w:bookmarkStart w:id="12" w:name="_Toc504951592"/>
       <w:proofErr w:type="spellStart"/>
       <w:r>
         <w:rPr>
@@ -17695,7 +17693,7 @@
         </w:rPr>
         <w:t xml:space="preserve"> </w:t>
       </w:r>
-      <w:bookmarkEnd w:id="13"/>
+      <w:bookmarkEnd w:id="12"/>
       <w:proofErr w:type="spellStart"/>
       <w:r>
         <w:rPr>
@@ -18382,7 +18380,7 @@
           <w:rFonts w:cs="Times New Roman"/>
         </w:rPr>
       </w:pPr>
-      <w:bookmarkStart w:id="14" w:name="_Toc504951593"/>
+      <w:bookmarkStart w:id="13" w:name="_Toc504951593"/>
       <w:proofErr w:type="spellStart"/>
       <w:r>
         <w:rPr>
@@ -18470,7 +18468,7 @@
         </w:rPr>
         <w:t xml:space="preserve"> </w:t>
       </w:r>
-      <w:bookmarkEnd w:id="14"/>
+      <w:bookmarkEnd w:id="13"/>
       <w:proofErr w:type="spellStart"/>
       <w:r>
         <w:rPr>
@@ -19085,19 +19083,57 @@
           <w:tab w:val="left" w:pos="426"/>
         </w:tabs>
         <w:spacing w:line="360" w:lineRule="auto"/>
-        <w:ind w:left="426"/>
-        <w:jc w:val="center"/>
-        <w:rPr>
-          <w:lang w:val="en-US"/>
-        </w:rPr>
-      </w:pPr>
-      <w:r>
-        <w:object w:dxaOrig="21750" w:dyaOrig="23056" w14:anchorId="0D4A29FF">
-          <v:shape id="_x0000_i1027" type="#_x0000_t75" style="width:352.5pt;height:373.5pt" o:ole="">
-            <v:imagedata r:id="rId18" o:title=""/>
-          </v:shape>
-          <o:OLEObject Type="Embed" ProgID="Visio.Drawing.15" ShapeID="_x0000_i1027" DrawAspect="Content" ObjectID="_1618726986" r:id="rId19"/>
-        </w:object>
+        <w:rPr>
+          <w:lang w:val="en-US"/>
+        </w:rPr>
+      </w:pPr>
+      <w:r>
+        <w:rPr>
+          <w:noProof/>
+          <w:lang w:val="en-US"/>
+        </w:rPr>
+        <w:lastRenderedPageBreak/>
+        <w:drawing>
+          <wp:inline distT="0" distB="0" distL="0" distR="0" wp14:anchorId="67F45132" wp14:editId="3A8A7B47">
+            <wp:extent cx="8143875" cy="3709988"/>
+            <wp:effectExtent l="0" t="0" r="0" b="5080"/>
+            <wp:docPr id="1" name="Picture 1"/>
+            <wp:cNvGraphicFramePr>
+              <a:graphicFrameLocks xmlns:a="http://schemas.openxmlformats.org/drawingml/2006/main" noChangeAspect="1"/>
+            </wp:cNvGraphicFramePr>
+            <a:graphic xmlns:a="http://schemas.openxmlformats.org/drawingml/2006/main">
+              <a:graphicData uri="http://schemas.openxmlformats.org/drawingml/2006/picture">
+                <pic:pic xmlns:pic="http://schemas.openxmlformats.org/drawingml/2006/picture">
+                  <pic:nvPicPr>
+                    <pic:cNvPr id="1" name="tabel-reslasi-v2.PNG"/>
+                    <pic:cNvPicPr/>
+                  </pic:nvPicPr>
+                  <pic:blipFill>
+                    <a:blip r:embed="rId18">
+                      <a:extLst>
+                        <a:ext uri="{28A0092B-C50C-407E-A947-70E740481C1C}">
+                          <a14:useLocalDpi xmlns:a14="http://schemas.microsoft.com/office/drawing/2010/main" val="0"/>
+                        </a:ext>
+                      </a:extLst>
+                    </a:blip>
+                    <a:stretch>
+                      <a:fillRect/>
+                    </a:stretch>
+                  </pic:blipFill>
+                  <pic:spPr>
+                    <a:xfrm>
+                      <a:off x="0" y="0"/>
+                      <a:ext cx="8155526" cy="3715295"/>
+                    </a:xfrm>
+                    <a:prstGeom prst="rect">
+                      <a:avLst/>
+                    </a:prstGeom>
+                  </pic:spPr>
+                </pic:pic>
+              </a:graphicData>
+            </a:graphic>
+          </wp:inline>
+        </w:drawing>
       </w:r>
     </w:p>
     <w:p>
@@ -19521,9 +19557,9 @@
       <w:r>
         <w:object w:dxaOrig="13516" w:dyaOrig="10620" w14:anchorId="5E1BA21E">
           <v:shape id="_x0000_i1028" type="#_x0000_t75" style="width:348.75pt;height:273.75pt" o:ole="">
-            <v:imagedata r:id="rId20" o:title=""/>
+            <v:imagedata r:id="rId19" o:title=""/>
           </v:shape>
-          <o:OLEObject Type="Embed" ProgID="Visio.Drawing.11" ShapeID="_x0000_i1028" DrawAspect="Content" ObjectID="_1618726987" r:id="rId21"/>
+          <o:OLEObject Type="Embed" ProgID="Visio.Drawing.11" ShapeID="_x0000_i1028" DrawAspect="Content" ObjectID="_1620159635" r:id="rId20"/>
         </w:object>
       </w:r>
     </w:p>
@@ -19742,7 +19778,38 @@
           <w:szCs w:val="24"/>
           <w:lang w:val="en-US"/>
         </w:rPr>
-        <w:t xml:space="preserve">SMP Negeri 1Sedayu </w:t>
+        <w:t xml:space="preserve">SMP Negeri </w:t>
+      </w:r>
+      <w:r>
+        <w:rPr>
+          <w:rFonts w:ascii="Times New Roman" w:hAnsi="Times New Roman" w:cs="Times New Roman"/>
+          <w:sz w:val="24"/>
+          <w:szCs w:val="24"/>
+          <w:lang w:val="en-US"/>
+        </w:rPr>
+        <w:t xml:space="preserve">1 </w:t>
+      </w:r>
+      <w:bookmarkStart w:id="14" w:name="_GoBack"/>
+      <w:bookmarkEnd w:id="14"/>
+      <w:proofErr w:type="spellStart"/>
+      <w:r>
+        <w:rPr>
+          <w:rFonts w:ascii="Times New Roman" w:hAnsi="Times New Roman" w:cs="Times New Roman"/>
+          <w:sz w:val="24"/>
+          <w:szCs w:val="24"/>
+          <w:lang w:val="en-US"/>
+        </w:rPr>
+        <w:t>Sedayu</w:t>
+      </w:r>
+      <w:proofErr w:type="spellEnd"/>
+      <w:r>
+        <w:rPr>
+          <w:rFonts w:ascii="Times New Roman" w:hAnsi="Times New Roman" w:cs="Times New Roman"/>
+          <w:sz w:val="24"/>
+          <w:szCs w:val="24"/>
+          <w:lang w:val="en-US"/>
+        </w:rPr>
+        <w:t xml:space="preserve"> </w:t>
       </w:r>
       <w:r>
         <w:rPr>
@@ -19783,9 +19850,9 @@
       <w:r>
         <w:object w:dxaOrig="17160" w:dyaOrig="15255" w14:anchorId="5067DB70">
           <v:shape id="_x0000_i1029" type="#_x0000_t75" style="width:397.5pt;height:350.25pt" o:ole="">
-            <v:imagedata r:id="rId22" o:title=""/>
+            <v:imagedata r:id="rId21" o:title=""/>
           </v:shape>
-          <o:OLEObject Type="Embed" ProgID="Visio.Drawing.11" ShapeID="_x0000_i1029" DrawAspect="Content" ObjectID="_1618726988" r:id="rId23"/>
+          <o:OLEObject Type="Embed" ProgID="Visio.Drawing.11" ShapeID="_x0000_i1029" DrawAspect="Content" ObjectID="_1620159636" r:id="rId22"/>
         </w:object>
       </w:r>
     </w:p>
@@ -20055,9 +20122,9 @@
       <w:r>
         <w:object w:dxaOrig="17596" w:dyaOrig="15135" w14:anchorId="77189F03">
           <v:shape id="_x0000_i1030" type="#_x0000_t75" style="width:390pt;height:335.25pt" o:ole="">
-            <v:imagedata r:id="rId24" o:title=""/>
+            <v:imagedata r:id="rId23" o:title=""/>
           </v:shape>
-          <o:OLEObject Type="Embed" ProgID="Visio.Drawing.11" ShapeID="_x0000_i1030" DrawAspect="Content" ObjectID="_1618726989" r:id="rId25"/>
+          <o:OLEObject Type="Embed" ProgID="Visio.Drawing.11" ShapeID="_x0000_i1030" DrawAspect="Content" ObjectID="_1620159637" r:id="rId24"/>
         </w:object>
       </w:r>
     </w:p>
@@ -20345,9 +20412,9 @@
       <w:r>
         <w:object w:dxaOrig="14431" w:dyaOrig="19140" w14:anchorId="114C1F13">
           <v:shape id="_x0000_i1031" type="#_x0000_t75" style="width:303pt;height:405pt" o:ole="">
-            <v:imagedata r:id="rId26" o:title=""/>
+            <v:imagedata r:id="rId25" o:title=""/>
           </v:shape>
-          <o:OLEObject Type="Embed" ProgID="Visio.Drawing.11" ShapeID="_x0000_i1031" DrawAspect="Content" ObjectID="_1618726990" r:id="rId27"/>
+          <o:OLEObject Type="Embed" ProgID="Visio.Drawing.11" ShapeID="_x0000_i1031" DrawAspect="Content" ObjectID="_1620159638" r:id="rId26"/>
         </w:object>
       </w:r>
     </w:p>
@@ -20640,9 +20707,9 @@
       <w:r>
         <w:object w:dxaOrig="13186" w:dyaOrig="11131" w14:anchorId="6299FA35">
           <v:shape id="_x0000_i1032" type="#_x0000_t75" style="width:394.5pt;height:332.25pt" o:ole="">
-            <v:imagedata r:id="rId28" o:title=""/>
+            <v:imagedata r:id="rId27" o:title=""/>
           </v:shape>
-          <o:OLEObject Type="Embed" ProgID="Visio.Drawing.11" ShapeID="_x0000_i1032" DrawAspect="Content" ObjectID="_1618726991" r:id="rId29"/>
+          <o:OLEObject Type="Embed" ProgID="Visio.Drawing.11" ShapeID="_x0000_i1032" DrawAspect="Content" ObjectID="_1620159639" r:id="rId28"/>
         </w:object>
       </w:r>
     </w:p>
@@ -31994,7 +32061,7 @@
                     </pic:cNvPicPr>
                   </pic:nvPicPr>
                   <pic:blipFill>
-                    <a:blip r:embed="rId30"/>
+                    <a:blip r:embed="rId29"/>
                     <a:srcRect/>
                     <a:stretch>
                       <a:fillRect/>
@@ -37064,7 +37131,7 @@
 </file>
 
 <file path=customXml/itemProps1.xml><?xml version="1.0" encoding="utf-8"?>
-<ds:datastoreItem xmlns:ds="http://schemas.openxmlformats.org/officeDocument/2006/customXml" ds:itemID="{67D6A236-200C-4B3E-A987-F666145B0385}">
+<ds:datastoreItem xmlns:ds="http://schemas.openxmlformats.org/officeDocument/2006/customXml" ds:itemID="{1EC47640-D6DD-4A4D-9E08-39947D9EE342}">
   <ds:schemaRefs>
     <ds:schemaRef ds:uri="http://schemas.openxmlformats.org/officeDocument/2006/bibliography"/>
   </ds:schemaRefs>

</xml_diff>